<commit_message>
Added VRPDO project files
- Updated readme.docx
</commit_message>
<xml_diff>
--- a/readme.docx
+++ b/readme.docx
@@ -248,23 +248,7 @@
           <w:rFonts w:ascii="Calibri" w:hAnsi="Calibri" w:cs="Calibri"/>
           <w:lang w:val="en-US"/>
         </w:rPr>
-        <w:t xml:space="preserve"> the field of logistics management by identifying challenging integrated vehicle routing problems with practical applications in freight transportation. This involves examining complex, real-life operational </w:t>
-      </w:r>
-      <w:proofErr w:type="gramStart"/>
-      <w:r>
-        <w:rPr>
-          <w:rFonts w:ascii="Calibri" w:hAnsi="Calibri" w:cs="Calibri"/>
-          <w:lang w:val="en-US"/>
-        </w:rPr>
-        <w:t>constraints</w:t>
-      </w:r>
-      <w:proofErr w:type="gramEnd"/>
-      <w:r>
-        <w:rPr>
-          <w:rFonts w:ascii="Calibri" w:hAnsi="Calibri" w:cs="Calibri"/>
-          <w:lang w:val="en-US"/>
-        </w:rPr>
-        <w:t xml:space="preserve"> and environmental considerations, moving beyond traditional literature variants. The project seeks to make significant theoretical and methodological contributions by designing a systemic methodology for decision-making in large-scale industrial logistics problems. Emphasis </w:t>
+        <w:t xml:space="preserve"> the field of logistics management by identifying challenging integrated vehicle routing problems with practical applications in freight transportation. This involves examining complex, real-life operational constraints and environmental considerations, moving beyond traditional literature variants. The project seeks to make significant theoretical and methodological contributions by designing a systemic methodology for decision-making in large-scale industrial logistics problems. Emphasis </w:t>
       </w:r>
       <w:r>
         <w:rPr>
@@ -713,23 +697,7 @@
           <w:rFonts w:ascii="Calibri" w:hAnsi="Calibri" w:cs="Calibri"/>
           <w:lang w:val="en-US"/>
         </w:rPr>
-        <w:t xml:space="preserve"> algorithm that has improved </w:t>
-      </w:r>
-      <w:proofErr w:type="gramStart"/>
-      <w:r>
-        <w:rPr>
-          <w:rFonts w:ascii="Calibri" w:hAnsi="Calibri" w:cs="Calibri"/>
-          <w:lang w:val="en-US"/>
-        </w:rPr>
-        <w:t>the majority of</w:t>
-      </w:r>
-      <w:proofErr w:type="gramEnd"/>
-      <w:r>
-        <w:rPr>
-          <w:rFonts w:ascii="Calibri" w:hAnsi="Calibri" w:cs="Calibri"/>
-          <w:lang w:val="en-US"/>
-        </w:rPr>
-        <w:t xml:space="preserve"> best solutions known in literature for a well-known benchmark set. The </w:t>
+        <w:t xml:space="preserve"> algorithm that has improved the majority of best solutions known in literature for a well-known benchmark set. The </w:t>
       </w:r>
       <w:proofErr w:type="spellStart"/>
       <w:r>
@@ -901,23 +869,7 @@
           <w:rFonts w:ascii="Calibri" w:hAnsi="Calibri" w:cs="Calibri"/>
           <w:lang w:val="en-US"/>
         </w:rPr>
-        <w:t xml:space="preserve"> under 4 different </w:t>
-      </w:r>
-      <w:proofErr w:type="gramStart"/>
-      <w:r>
-        <w:rPr>
-          <w:rFonts w:ascii="Calibri" w:hAnsi="Calibri" w:cs="Calibri"/>
-          <w:lang w:val="en-US"/>
-        </w:rPr>
-        <w:t>objective</w:t>
-      </w:r>
-      <w:proofErr w:type="gramEnd"/>
-      <w:r>
-        <w:rPr>
-          <w:rFonts w:ascii="Calibri" w:hAnsi="Calibri" w:cs="Calibri"/>
-          <w:lang w:val="en-US"/>
-        </w:rPr>
-        <w:t xml:space="preserve"> using a powerful local search algorithm. The </w:t>
+        <w:t xml:space="preserve"> under 4 different objective using a powerful local search algorithm. The </w:t>
       </w:r>
       <w:proofErr w:type="spellStart"/>
       <w:r>
@@ -994,9 +946,6 @@
       <w:bookmarkStart w:id="5" w:name="_Toc167304414"/>
       <w:r>
         <w:rPr>
-          <w:rFonts w:ascii="Calibri" w:hAnsi="Calibri" w:cs="Calibri"/>
-          <w:color w:val="222222"/>
-          <w:shd w:val="clear" w:color="auto" w:fill="FFFFFF"/>
           <w:lang w:val="en-US"/>
         </w:rPr>
         <w:lastRenderedPageBreak/>
@@ -1131,27 +1080,53 @@
           <w:shd w:val="clear" w:color="auto" w:fill="FFFFFF"/>
           <w:lang w:val="en-US"/>
         </w:rPr>
-        <w:t xml:space="preserve">. The code has implemented routines for solving the problem using constraint programming solvers (CPLEX IBM CP Optimizer, OR Tools), a local search algorithm as well as a novel genetic algorithm. The provided solvers support 3 difference objectives: Total Distance, total cumulative </w:t>
-      </w:r>
-      <w:proofErr w:type="gramStart"/>
-      <w:r>
-        <w:rPr>
-          <w:rFonts w:ascii="Calibri" w:hAnsi="Calibri" w:cs="Calibri"/>
-          <w:color w:val="222222"/>
-          <w:shd w:val="clear" w:color="auto" w:fill="FFFFFF"/>
-          <w:lang w:val="en-US"/>
-        </w:rPr>
-        <w:t>distance</w:t>
-      </w:r>
-      <w:proofErr w:type="gramEnd"/>
-      <w:r>
-        <w:rPr>
-          <w:rFonts w:ascii="Calibri" w:hAnsi="Calibri" w:cs="Calibri"/>
-          <w:color w:val="222222"/>
-          <w:shd w:val="clear" w:color="auto" w:fill="FFFFFF"/>
-          <w:lang w:val="en-US"/>
-        </w:rPr>
-        <w:t xml:space="preserve"> and total cumulative time.</w:t>
+        <w:t>. The code has implemented routines for solving the problem using constraint programming solvers (CPLEX IBM CP Optimizer, OR Tools), a local search algorithm as well as a novel genetic algorithm. The provided solvers support 3 difference objectives: Total Distance, total cumulative distance and total cumulative time.</w:t>
+      </w:r>
+    </w:p>
+    <w:p>
+      <w:pPr>
+        <w:rPr>
+          <w:rFonts w:ascii="Calibri" w:hAnsi="Calibri" w:cs="Calibri"/>
+          <w:lang w:val="en-GB"/>
+        </w:rPr>
+      </w:pPr>
+      <w:r>
+        <w:rPr>
+          <w:rFonts w:ascii="Calibri" w:hAnsi="Calibri" w:cs="Calibri"/>
+          <w:lang w:val="en-US"/>
+        </w:rPr>
+        <w:t xml:space="preserve">Starting point: </w:t>
+      </w:r>
+      <w:proofErr w:type="spellStart"/>
+      <w:r>
+        <w:rPr>
+          <w:rFonts w:ascii="Calibri" w:hAnsi="Calibri" w:cs="Calibri"/>
+          <w:lang w:val="en-US"/>
+        </w:rPr>
+        <w:t>Run.cs</w:t>
+      </w:r>
+      <w:proofErr w:type="spellEnd"/>
+    </w:p>
+    <w:p>
+      <w:pPr>
+        <w:rPr>
+          <w:rFonts w:ascii="Calibri" w:hAnsi="Calibri" w:cs="Calibri"/>
+          <w:lang w:val="en-GB"/>
+        </w:rPr>
+      </w:pPr>
+    </w:p>
+    <w:p>
+      <w:pPr>
+        <w:pStyle w:val="Heading2"/>
+        <w:rPr>
+          <w:lang w:val="en-GB"/>
+        </w:rPr>
+      </w:pPr>
+      <w:r>
+        <w:rPr>
+          <w:lang w:val="en-GB"/>
+        </w:rPr>
+        <w:t>VRPDO</w:t>
       </w:r>
     </w:p>
     <w:p>
@@ -1165,6 +1140,64 @@
       </w:pPr>
       <w:r>
         <w:rPr>
+          <w:lang w:val="en-US"/>
+        </w:rPr>
+        <w:t>The repo solves the</w:t>
+      </w:r>
+      <w:r>
+        <w:rPr>
+          <w:lang w:val="en-US"/>
+        </w:rPr>
+        <w:t xml:space="preserve"> Vehicle Routing Problem with Delivery Options</w:t>
+      </w:r>
+      <w:r>
+        <w:rPr>
+          <w:rFonts w:ascii="Calibri" w:hAnsi="Calibri" w:cs="Calibri"/>
+          <w:color w:val="222222"/>
+          <w:shd w:val="clear" w:color="auto" w:fill="FFFFFF"/>
+          <w:lang w:val="en-US"/>
+        </w:rPr>
+        <w:t xml:space="preserve">. The code has implemented routines for solving the problem using a </w:t>
+      </w:r>
+      <w:r>
+        <w:rPr>
+          <w:rFonts w:ascii="Calibri" w:hAnsi="Calibri" w:cs="Calibri"/>
+          <w:color w:val="222222"/>
+          <w:shd w:val="clear" w:color="auto" w:fill="FFFFFF"/>
+          <w:lang w:val="en-US"/>
+        </w:rPr>
+        <w:t>meta-heuristic</w:t>
+      </w:r>
+      <w:r>
+        <w:rPr>
+          <w:rFonts w:ascii="Calibri" w:hAnsi="Calibri" w:cs="Calibri"/>
+          <w:color w:val="222222"/>
+          <w:shd w:val="clear" w:color="auto" w:fill="FFFFFF"/>
+          <w:lang w:val="en-US"/>
+        </w:rPr>
+        <w:t xml:space="preserve"> algorithm</w:t>
+      </w:r>
+      <w:r>
+        <w:rPr>
+          <w:rFonts w:ascii="Calibri" w:hAnsi="Calibri" w:cs="Calibri"/>
+          <w:color w:val="222222"/>
+          <w:shd w:val="clear" w:color="auto" w:fill="FFFFFF"/>
+          <w:lang w:val="en-US"/>
+        </w:rPr>
+        <w:t xml:space="preserve"> based on local search, equipped with specialized neighborhood operators for the problem. </w:t>
+      </w:r>
+    </w:p>
+    <w:p>
+      <w:pPr>
+        <w:rPr>
+          <w:rFonts w:ascii="Calibri" w:hAnsi="Calibri" w:cs="Calibri"/>
+          <w:color w:val="FF0000"/>
+          <w:shd w:val="clear" w:color="auto" w:fill="FFFFFF"/>
+          <w:lang w:val="en-US"/>
+        </w:rPr>
+      </w:pPr>
+      <w:r>
+        <w:rPr>
           <w:rFonts w:ascii="Calibri" w:hAnsi="Calibri" w:cs="Calibri"/>
           <w:lang w:val="en-US"/>
         </w:rPr>
@@ -1176,9 +1209,25 @@
           <w:rFonts w:ascii="Calibri" w:hAnsi="Calibri" w:cs="Calibri"/>
           <w:lang w:val="en-US"/>
         </w:rPr>
-        <w:t>Run.cs</w:t>
+        <w:t>Start.</w:t>
+      </w:r>
+      <w:r>
+        <w:rPr>
+          <w:rFonts w:ascii="Calibri" w:hAnsi="Calibri" w:cs="Calibri"/>
+          <w:lang w:val="en-US"/>
+        </w:rPr>
+        <w:t>cs</w:t>
       </w:r>
       <w:proofErr w:type="spellEnd"/>
+    </w:p>
+    <w:p>
+      <w:pPr>
+        <w:rPr>
+          <w:rFonts w:ascii="Calibri" w:hAnsi="Calibri" w:cs="Calibri"/>
+          <w:color w:val="FF0000"/>
+          <w:shd w:val="clear" w:color="auto" w:fill="FFFFFF"/>
+        </w:rPr>
+      </w:pPr>
     </w:p>
     <w:sectPr>
       <w:pgSz w:w="11906" w:h="16838"/>

</xml_diff>